<commit_message>
Adding M3 doc to the repo
</commit_message>
<xml_diff>
--- a/PokerEquityToolMilestone3.docx
+++ b/PokerEquityToolMilestone3.docx
@@ -11,6 +11,7 @@
           <w:docPartUnique/>
         </w:docPartObj>
       </w:sdtPr>
+      <w:sdtEndPr/>
       <w:sdtContent>
         <w:p>
           <w:r>
@@ -354,7 +355,51 @@
                                     <w:szCs w:val="24"/>
                                     <w:highlight w:val="white"/>
                                   </w:rPr>
-                                  <w:t>Ravikumar Patel                  26645208</w:t>
+                                  <w:t>R</w:t>
+                                </w:r>
+                                <w:r>
+                                  <w:rPr>
+                                    <w:rFonts w:ascii="Cambria" w:eastAsia="Cambria" w:hAnsi="Cambria" w:cs="Cambria"/>
+                                    <w:i/>
+                                    <w:color w:val="4F81BD"/>
+                                    <w:sz w:val="24"/>
+                                    <w:szCs w:val="24"/>
+                                    <w:highlight w:val="white"/>
+                                  </w:rPr>
+                                  <w:t>avikumar Patel</w:t>
+                                </w:r>
+                                <w:r>
+                                  <w:rPr>
+                                    <w:rFonts w:ascii="Cambria" w:eastAsia="Cambria" w:hAnsi="Cambria" w:cs="Cambria"/>
+                                    <w:i/>
+                                    <w:color w:val="4F81BD"/>
+                                    <w:sz w:val="24"/>
+                                    <w:szCs w:val="24"/>
+                                    <w:highlight w:val="white"/>
+                                  </w:rPr>
+                                  <w:tab/>
+                                </w:r>
+                                <w:r>
+                                  <w:rPr>
+                                    <w:rFonts w:ascii="Cambria" w:eastAsia="Cambria" w:hAnsi="Cambria" w:cs="Cambria"/>
+                                    <w:i/>
+                                    <w:color w:val="4F81BD"/>
+                                    <w:sz w:val="24"/>
+                                    <w:szCs w:val="24"/>
+                                    <w:highlight w:val="white"/>
+                                  </w:rPr>
+                                  <w:tab/>
+                                </w:r>
+                                <w:r>
+                                  <w:rPr>
+                                    <w:rFonts w:ascii="Cambria" w:eastAsia="Cambria" w:hAnsi="Cambria" w:cs="Cambria"/>
+                                    <w:i/>
+                                    <w:color w:val="4F81BD"/>
+                                    <w:sz w:val="24"/>
+                                    <w:szCs w:val="24"/>
+                                    <w:highlight w:val="white"/>
+                                  </w:rPr>
+                                  <w:t>26645208</w:t>
                                 </w:r>
                                 <w:r>
                                   <w:rPr>
@@ -376,7 +421,51 @@
                                     <w:szCs w:val="24"/>
                                     <w:highlight w:val="white"/>
                                   </w:rPr>
-                                  <w:t>Evgeny Chulak                      29683968</w:t>
+                                  <w:t>Evg</w:t>
+                                </w:r>
+                                <w:r>
+                                  <w:rPr>
+                                    <w:rFonts w:ascii="Cambria" w:eastAsia="Cambria" w:hAnsi="Cambria" w:cs="Cambria"/>
+                                    <w:i/>
+                                    <w:color w:val="4F81BD"/>
+                                    <w:sz w:val="24"/>
+                                    <w:szCs w:val="24"/>
+                                    <w:highlight w:val="white"/>
+                                  </w:rPr>
+                                  <w:t>eny Chulak</w:t>
+                                </w:r>
+                                <w:r>
+                                  <w:rPr>
+                                    <w:rFonts w:ascii="Cambria" w:eastAsia="Cambria" w:hAnsi="Cambria" w:cs="Cambria"/>
+                                    <w:i/>
+                                    <w:color w:val="4F81BD"/>
+                                    <w:sz w:val="24"/>
+                                    <w:szCs w:val="24"/>
+                                    <w:highlight w:val="white"/>
+                                  </w:rPr>
+                                  <w:tab/>
+                                </w:r>
+                                <w:r>
+                                  <w:rPr>
+                                    <w:rFonts w:ascii="Cambria" w:eastAsia="Cambria" w:hAnsi="Cambria" w:cs="Cambria"/>
+                                    <w:i/>
+                                    <w:color w:val="4F81BD"/>
+                                    <w:sz w:val="24"/>
+                                    <w:szCs w:val="24"/>
+                                    <w:highlight w:val="white"/>
+                                  </w:rPr>
+                                  <w:tab/>
+                                </w:r>
+                                <w:r>
+                                  <w:rPr>
+                                    <w:rFonts w:ascii="Cambria" w:eastAsia="Cambria" w:hAnsi="Cambria" w:cs="Cambria"/>
+                                    <w:i/>
+                                    <w:color w:val="4F81BD"/>
+                                    <w:sz w:val="24"/>
+                                    <w:szCs w:val="24"/>
+                                    <w:highlight w:val="white"/>
+                                  </w:rPr>
+                                  <w:t>29683968</w:t>
                                 </w:r>
                                 <w:r>
                                   <w:rPr>
@@ -398,7 +487,51 @@
                                     <w:szCs w:val="24"/>
                                     <w:highlight w:val="white"/>
                                   </w:rPr>
-                                  <w:t>Alain Fallara                        21739638</w:t>
+                                  <w:t>Alain Fallara</w:t>
+                                </w:r>
+                                <w:r>
+                                  <w:rPr>
+                                    <w:rFonts w:ascii="Cambria" w:eastAsia="Cambria" w:hAnsi="Cambria" w:cs="Cambria"/>
+                                    <w:i/>
+                                    <w:color w:val="4F81BD"/>
+                                    <w:sz w:val="24"/>
+                                    <w:szCs w:val="24"/>
+                                    <w:highlight w:val="white"/>
+                                  </w:rPr>
+                                  <w:tab/>
+                                </w:r>
+                                <w:r>
+                                  <w:rPr>
+                                    <w:rFonts w:ascii="Cambria" w:eastAsia="Cambria" w:hAnsi="Cambria" w:cs="Cambria"/>
+                                    <w:i/>
+                                    <w:color w:val="4F81BD"/>
+                                    <w:sz w:val="24"/>
+                                    <w:szCs w:val="24"/>
+                                    <w:highlight w:val="white"/>
+                                  </w:rPr>
+                                  <w:tab/>
+                                </w:r>
+                                <w:r>
+                                  <w:rPr>
+                                    <w:rFonts w:ascii="Cambria" w:eastAsia="Cambria" w:hAnsi="Cambria" w:cs="Cambria"/>
+                                    <w:i/>
+                                    <w:color w:val="4F81BD"/>
+                                    <w:sz w:val="24"/>
+                                    <w:szCs w:val="24"/>
+                                    <w:highlight w:val="white"/>
+                                  </w:rPr>
+                                  <w:tab/>
+                                </w:r>
+                                <w:r>
+                                  <w:rPr>
+                                    <w:rFonts w:ascii="Cambria" w:eastAsia="Cambria" w:hAnsi="Cambria" w:cs="Cambria"/>
+                                    <w:i/>
+                                    <w:color w:val="4F81BD"/>
+                                    <w:sz w:val="24"/>
+                                    <w:szCs w:val="24"/>
+                                    <w:highlight w:val="white"/>
+                                  </w:rPr>
+                                  <w:t>21739638</w:t>
                                 </w:r>
                                 <w:r>
                                   <w:rPr>
@@ -420,7 +553,29 @@
                                     <w:szCs w:val="24"/>
                                     <w:highlight w:val="white"/>
                                   </w:rPr>
-                                  <w:t>Richard Grand’Maison      26145965</w:t>
+                                  <w:t>Richard Grand’Maison</w:t>
+                                </w:r>
+                                <w:r>
+                                  <w:rPr>
+                                    <w:rFonts w:ascii="Cambria" w:eastAsia="Cambria" w:hAnsi="Cambria" w:cs="Cambria"/>
+                                    <w:i/>
+                                    <w:color w:val="4F81BD"/>
+                                    <w:sz w:val="24"/>
+                                    <w:szCs w:val="24"/>
+                                    <w:highlight w:val="white"/>
+                                  </w:rPr>
+                                  <w:tab/>
+                                </w:r>
+                                <w:r>
+                                  <w:rPr>
+                                    <w:rFonts w:ascii="Cambria" w:eastAsia="Cambria" w:hAnsi="Cambria" w:cs="Cambria"/>
+                                    <w:i/>
+                                    <w:color w:val="4F81BD"/>
+                                    <w:sz w:val="24"/>
+                                    <w:szCs w:val="24"/>
+                                    <w:highlight w:val="white"/>
+                                  </w:rPr>
+                                  <w:t>26145965</w:t>
                                 </w:r>
                                 <w:r>
                                   <w:rPr>
@@ -442,7 +597,42 @@
                                     <w:szCs w:val="24"/>
                                     <w:highlight w:val="white"/>
                                   </w:rPr>
-                                  <w:t>Pargol Postareh                 26428126</w:t>
+                                  <w:t>Pargol Postareh</w:t>
+                                </w:r>
+                                <w:r>
+                                  <w:rPr>
+                                    <w:rFonts w:ascii="Cambria" w:eastAsia="Cambria" w:hAnsi="Cambria" w:cs="Cambria"/>
+                                    <w:i/>
+                                    <w:color w:val="4F81BD"/>
+                                    <w:sz w:val="24"/>
+                                    <w:szCs w:val="24"/>
+                                    <w:highlight w:val="white"/>
+                                  </w:rPr>
+                                  <w:tab/>
+                                </w:r>
+                                <w:r>
+                                  <w:rPr>
+                                    <w:rFonts w:ascii="Cambria" w:eastAsia="Cambria" w:hAnsi="Cambria" w:cs="Cambria"/>
+                                    <w:i/>
+                                    <w:color w:val="4F81BD"/>
+                                    <w:sz w:val="24"/>
+                                    <w:szCs w:val="24"/>
+                                    <w:highlight w:val="white"/>
+                                  </w:rPr>
+                                  <w:tab/>
+                                </w:r>
+                                <w:bookmarkStart w:id="0" w:name="_GoBack"/>
+                                <w:bookmarkEnd w:id="0"/>
+                                <w:r>
+                                  <w:rPr>
+                                    <w:rFonts w:ascii="Cambria" w:eastAsia="Cambria" w:hAnsi="Cambria" w:cs="Cambria"/>
+                                    <w:i/>
+                                    <w:color w:val="4F81BD"/>
+                                    <w:sz w:val="24"/>
+                                    <w:szCs w:val="24"/>
+                                    <w:highlight w:val="white"/>
+                                  </w:rPr>
+                                  <w:t>26428126</w:t>
                                 </w:r>
                                 <w:r>
                                   <w:rPr>
@@ -478,6 +668,7 @@
                                     <w:dataBinding w:prefixMappings="xmlns:ns0='http://schemas.microsoft.com/office/2006/coverPageProps' " w:xpath="/ns0:CoverPageProperties[1]/ns0:CompanyEmail[1]" w:storeItemID="{55AF091B-3C7A-41E3-B477-F2FDAA23CFDA}"/>
                                     <w:text/>
                                   </w:sdtPr>
+                                  <w:sdtEndPr/>
                                   <w:sdtContent>
                                     <w:r>
                                       <w:rPr>
@@ -529,7 +720,51 @@
                               <w:szCs w:val="24"/>
                               <w:highlight w:val="white"/>
                             </w:rPr>
-                            <w:t>Ravikumar Patel                  26645208</w:t>
+                            <w:t>R</w:t>
+                          </w:r>
+                          <w:r>
+                            <w:rPr>
+                              <w:rFonts w:ascii="Cambria" w:eastAsia="Cambria" w:hAnsi="Cambria" w:cs="Cambria"/>
+                              <w:i/>
+                              <w:color w:val="4F81BD"/>
+                              <w:sz w:val="24"/>
+                              <w:szCs w:val="24"/>
+                              <w:highlight w:val="white"/>
+                            </w:rPr>
+                            <w:t>avikumar Patel</w:t>
+                          </w:r>
+                          <w:r>
+                            <w:rPr>
+                              <w:rFonts w:ascii="Cambria" w:eastAsia="Cambria" w:hAnsi="Cambria" w:cs="Cambria"/>
+                              <w:i/>
+                              <w:color w:val="4F81BD"/>
+                              <w:sz w:val="24"/>
+                              <w:szCs w:val="24"/>
+                              <w:highlight w:val="white"/>
+                            </w:rPr>
+                            <w:tab/>
+                          </w:r>
+                          <w:r>
+                            <w:rPr>
+                              <w:rFonts w:ascii="Cambria" w:eastAsia="Cambria" w:hAnsi="Cambria" w:cs="Cambria"/>
+                              <w:i/>
+                              <w:color w:val="4F81BD"/>
+                              <w:sz w:val="24"/>
+                              <w:szCs w:val="24"/>
+                              <w:highlight w:val="white"/>
+                            </w:rPr>
+                            <w:tab/>
+                          </w:r>
+                          <w:r>
+                            <w:rPr>
+                              <w:rFonts w:ascii="Cambria" w:eastAsia="Cambria" w:hAnsi="Cambria" w:cs="Cambria"/>
+                              <w:i/>
+                              <w:color w:val="4F81BD"/>
+                              <w:sz w:val="24"/>
+                              <w:szCs w:val="24"/>
+                              <w:highlight w:val="white"/>
+                            </w:rPr>
+                            <w:t>26645208</w:t>
                           </w:r>
                           <w:r>
                             <w:rPr>
@@ -551,7 +786,51 @@
                               <w:szCs w:val="24"/>
                               <w:highlight w:val="white"/>
                             </w:rPr>
-                            <w:t>Evgeny Chulak                      29683968</w:t>
+                            <w:t>Evg</w:t>
+                          </w:r>
+                          <w:r>
+                            <w:rPr>
+                              <w:rFonts w:ascii="Cambria" w:eastAsia="Cambria" w:hAnsi="Cambria" w:cs="Cambria"/>
+                              <w:i/>
+                              <w:color w:val="4F81BD"/>
+                              <w:sz w:val="24"/>
+                              <w:szCs w:val="24"/>
+                              <w:highlight w:val="white"/>
+                            </w:rPr>
+                            <w:t>eny Chulak</w:t>
+                          </w:r>
+                          <w:r>
+                            <w:rPr>
+                              <w:rFonts w:ascii="Cambria" w:eastAsia="Cambria" w:hAnsi="Cambria" w:cs="Cambria"/>
+                              <w:i/>
+                              <w:color w:val="4F81BD"/>
+                              <w:sz w:val="24"/>
+                              <w:szCs w:val="24"/>
+                              <w:highlight w:val="white"/>
+                            </w:rPr>
+                            <w:tab/>
+                          </w:r>
+                          <w:r>
+                            <w:rPr>
+                              <w:rFonts w:ascii="Cambria" w:eastAsia="Cambria" w:hAnsi="Cambria" w:cs="Cambria"/>
+                              <w:i/>
+                              <w:color w:val="4F81BD"/>
+                              <w:sz w:val="24"/>
+                              <w:szCs w:val="24"/>
+                              <w:highlight w:val="white"/>
+                            </w:rPr>
+                            <w:tab/>
+                          </w:r>
+                          <w:r>
+                            <w:rPr>
+                              <w:rFonts w:ascii="Cambria" w:eastAsia="Cambria" w:hAnsi="Cambria" w:cs="Cambria"/>
+                              <w:i/>
+                              <w:color w:val="4F81BD"/>
+                              <w:sz w:val="24"/>
+                              <w:szCs w:val="24"/>
+                              <w:highlight w:val="white"/>
+                            </w:rPr>
+                            <w:t>29683968</w:t>
                           </w:r>
                           <w:r>
                             <w:rPr>
@@ -573,7 +852,51 @@
                               <w:szCs w:val="24"/>
                               <w:highlight w:val="white"/>
                             </w:rPr>
-                            <w:t>Alain Fallara                        21739638</w:t>
+                            <w:t>Alain Fallara</w:t>
+                          </w:r>
+                          <w:r>
+                            <w:rPr>
+                              <w:rFonts w:ascii="Cambria" w:eastAsia="Cambria" w:hAnsi="Cambria" w:cs="Cambria"/>
+                              <w:i/>
+                              <w:color w:val="4F81BD"/>
+                              <w:sz w:val="24"/>
+                              <w:szCs w:val="24"/>
+                              <w:highlight w:val="white"/>
+                            </w:rPr>
+                            <w:tab/>
+                          </w:r>
+                          <w:r>
+                            <w:rPr>
+                              <w:rFonts w:ascii="Cambria" w:eastAsia="Cambria" w:hAnsi="Cambria" w:cs="Cambria"/>
+                              <w:i/>
+                              <w:color w:val="4F81BD"/>
+                              <w:sz w:val="24"/>
+                              <w:szCs w:val="24"/>
+                              <w:highlight w:val="white"/>
+                            </w:rPr>
+                            <w:tab/>
+                          </w:r>
+                          <w:r>
+                            <w:rPr>
+                              <w:rFonts w:ascii="Cambria" w:eastAsia="Cambria" w:hAnsi="Cambria" w:cs="Cambria"/>
+                              <w:i/>
+                              <w:color w:val="4F81BD"/>
+                              <w:sz w:val="24"/>
+                              <w:szCs w:val="24"/>
+                              <w:highlight w:val="white"/>
+                            </w:rPr>
+                            <w:tab/>
+                          </w:r>
+                          <w:r>
+                            <w:rPr>
+                              <w:rFonts w:ascii="Cambria" w:eastAsia="Cambria" w:hAnsi="Cambria" w:cs="Cambria"/>
+                              <w:i/>
+                              <w:color w:val="4F81BD"/>
+                              <w:sz w:val="24"/>
+                              <w:szCs w:val="24"/>
+                              <w:highlight w:val="white"/>
+                            </w:rPr>
+                            <w:t>21739638</w:t>
                           </w:r>
                           <w:r>
                             <w:rPr>
@@ -595,7 +918,29 @@
                               <w:szCs w:val="24"/>
                               <w:highlight w:val="white"/>
                             </w:rPr>
-                            <w:t>Richard Grand’Maison      26145965</w:t>
+                            <w:t>Richard Grand’Maison</w:t>
+                          </w:r>
+                          <w:r>
+                            <w:rPr>
+                              <w:rFonts w:ascii="Cambria" w:eastAsia="Cambria" w:hAnsi="Cambria" w:cs="Cambria"/>
+                              <w:i/>
+                              <w:color w:val="4F81BD"/>
+                              <w:sz w:val="24"/>
+                              <w:szCs w:val="24"/>
+                              <w:highlight w:val="white"/>
+                            </w:rPr>
+                            <w:tab/>
+                          </w:r>
+                          <w:r>
+                            <w:rPr>
+                              <w:rFonts w:ascii="Cambria" w:eastAsia="Cambria" w:hAnsi="Cambria" w:cs="Cambria"/>
+                              <w:i/>
+                              <w:color w:val="4F81BD"/>
+                              <w:sz w:val="24"/>
+                              <w:szCs w:val="24"/>
+                              <w:highlight w:val="white"/>
+                            </w:rPr>
+                            <w:t>26145965</w:t>
                           </w:r>
                           <w:r>
                             <w:rPr>
@@ -617,7 +962,42 @@
                               <w:szCs w:val="24"/>
                               <w:highlight w:val="white"/>
                             </w:rPr>
-                            <w:t>Pargol Postareh                 26428126</w:t>
+                            <w:t>Pargol Postareh</w:t>
+                          </w:r>
+                          <w:r>
+                            <w:rPr>
+                              <w:rFonts w:ascii="Cambria" w:eastAsia="Cambria" w:hAnsi="Cambria" w:cs="Cambria"/>
+                              <w:i/>
+                              <w:color w:val="4F81BD"/>
+                              <w:sz w:val="24"/>
+                              <w:szCs w:val="24"/>
+                              <w:highlight w:val="white"/>
+                            </w:rPr>
+                            <w:tab/>
+                          </w:r>
+                          <w:r>
+                            <w:rPr>
+                              <w:rFonts w:ascii="Cambria" w:eastAsia="Cambria" w:hAnsi="Cambria" w:cs="Cambria"/>
+                              <w:i/>
+                              <w:color w:val="4F81BD"/>
+                              <w:sz w:val="24"/>
+                              <w:szCs w:val="24"/>
+                              <w:highlight w:val="white"/>
+                            </w:rPr>
+                            <w:tab/>
+                          </w:r>
+                          <w:bookmarkStart w:id="1" w:name="_GoBack"/>
+                          <w:bookmarkEnd w:id="1"/>
+                          <w:r>
+                            <w:rPr>
+                              <w:rFonts w:ascii="Cambria" w:eastAsia="Cambria" w:hAnsi="Cambria" w:cs="Cambria"/>
+                              <w:i/>
+                              <w:color w:val="4F81BD"/>
+                              <w:sz w:val="24"/>
+                              <w:szCs w:val="24"/>
+                              <w:highlight w:val="white"/>
+                            </w:rPr>
+                            <w:t>26428126</w:t>
                           </w:r>
                           <w:r>
                             <w:rPr>
@@ -653,6 +1033,7 @@
                               <w:dataBinding w:prefixMappings="xmlns:ns0='http://schemas.microsoft.com/office/2006/coverPageProps' " w:xpath="/ns0:CoverPageProperties[1]/ns0:CompanyEmail[1]" w:storeItemID="{55AF091B-3C7A-41E3-B477-F2FDAA23CFDA}"/>
                               <w:text/>
                             </w:sdtPr>
+                            <w:sdtEndPr/>
                             <w:sdtContent>
                               <w:r>
                                 <w:rPr>
@@ -872,6 +1253,7 @@
                                     <w:dataBinding w:prefixMappings="xmlns:ns0='http://purl.org/dc/elements/1.1/' xmlns:ns1='http://schemas.openxmlformats.org/package/2006/metadata/core-properties' " w:xpath="/ns1:coreProperties[1]/ns0:title[1]" w:storeItemID="{6C3C8BC8-F283-45AE-878A-BAB7291924A1}"/>
                                     <w:text w:multiLine="1"/>
                                   </w:sdtPr>
+                                  <w:sdtEndPr/>
                                   <w:sdtContent>
                                     <w:r>
                                       <w:rPr>
@@ -1193,8 +1575,8 @@
         <w:spacing w:before="480"/>
         <w:contextualSpacing w:val="0"/>
       </w:pPr>
-      <w:bookmarkStart w:id="0" w:name="h.whaz9kykkuzg" w:colFirst="0" w:colLast="0"/>
-      <w:bookmarkEnd w:id="0"/>
+      <w:bookmarkStart w:id="2" w:name="h.whaz9kykkuzg" w:colFirst="0" w:colLast="0"/>
+      <w:bookmarkEnd w:id="2"/>
     </w:p>
     <w:p>
       <w:pPr>
@@ -1204,8 +1586,8 @@
         <w:spacing w:before="480"/>
         <w:contextualSpacing w:val="0"/>
       </w:pPr>
-      <w:bookmarkStart w:id="1" w:name="h.2k41xpgikrng" w:colFirst="0" w:colLast="0"/>
-      <w:bookmarkEnd w:id="1"/>
+      <w:bookmarkStart w:id="3" w:name="h.2k41xpgikrng" w:colFirst="0" w:colLast="0"/>
+      <w:bookmarkEnd w:id="3"/>
     </w:p>
     <w:p>
       <w:pPr>
@@ -1216,8 +1598,8 @@
         <w:contextualSpacing w:val="0"/>
         <w:jc w:val="center"/>
       </w:pPr>
-      <w:bookmarkStart w:id="2" w:name="h.sl37v8krt4kk" w:colFirst="0" w:colLast="0"/>
-      <w:bookmarkEnd w:id="2"/>
+      <w:bookmarkStart w:id="4" w:name="h.sl37v8krt4kk" w:colFirst="0" w:colLast="0"/>
+      <w:bookmarkEnd w:id="4"/>
     </w:p>
     <w:p>
       <w:pPr>
@@ -1228,8 +1610,8 @@
         <w:contextualSpacing w:val="0"/>
         <w:jc w:val="center"/>
       </w:pPr>
-      <w:bookmarkStart w:id="3" w:name="h.jqauufxg3hjw" w:colFirst="0" w:colLast="0"/>
-      <w:bookmarkEnd w:id="3"/>
+      <w:bookmarkStart w:id="5" w:name="h.jqauufxg3hjw" w:colFirst="0" w:colLast="0"/>
+      <w:bookmarkEnd w:id="5"/>
     </w:p>
     <w:p>
       <w:pPr>
@@ -1247,8 +1629,8 @@
           <w:docGrid w:linePitch="299"/>
         </w:sectPr>
       </w:pPr>
-      <w:bookmarkStart w:id="4" w:name="h.2bzqeywwg1ae" w:colFirst="0" w:colLast="0"/>
-      <w:bookmarkEnd w:id="4"/>
+      <w:bookmarkStart w:id="6" w:name="h.2bzqeywwg1ae" w:colFirst="0" w:colLast="0"/>
+      <w:bookmarkEnd w:id="6"/>
       <w:r>
         <w:rPr>
           <w:b/>
@@ -1325,8 +1707,8 @@
           <w:szCs w:val="24"/>
         </w:rPr>
       </w:pPr>
-      <w:bookmarkStart w:id="5" w:name="h.opfjh7219wv2" w:colFirst="0" w:colLast="0"/>
-      <w:bookmarkEnd w:id="5"/>
+      <w:bookmarkStart w:id="7" w:name="h.opfjh7219wv2" w:colFirst="0" w:colLast="0"/>
+      <w:bookmarkEnd w:id="7"/>
       <w:r>
         <w:rPr>
           <w:noProof/>
@@ -13008,8 +13390,8 @@
         <w:spacing w:before="480"/>
         <w:contextualSpacing w:val="0"/>
       </w:pPr>
-      <w:bookmarkStart w:id="6" w:name="h.cxbijrz3tmlt" w:colFirst="0" w:colLast="0"/>
-      <w:bookmarkEnd w:id="6"/>
+      <w:bookmarkStart w:id="8" w:name="h.cxbijrz3tmlt" w:colFirst="0" w:colLast="0"/>
+      <w:bookmarkEnd w:id="8"/>
       <w:r>
         <w:rPr>
           <w:b/>
@@ -14006,8 +14388,8 @@
           <w:szCs w:val="24"/>
         </w:rPr>
       </w:pPr>
-      <w:bookmarkStart w:id="7" w:name="h.wlek5sur7yjt" w:colFirst="0" w:colLast="0"/>
-      <w:bookmarkEnd w:id="7"/>
+      <w:bookmarkStart w:id="9" w:name="h.wlek5sur7yjt" w:colFirst="0" w:colLast="0"/>
+      <w:bookmarkEnd w:id="9"/>
       <w:r>
         <w:rPr>
           <w:rFonts w:ascii="Times New Roman" w:hAnsi="Times New Roman" w:cs="Times New Roman"/>
@@ -15294,17 +15676,7 @@
           <w:sz w:val="24"/>
           <w:szCs w:val="24"/>
         </w:rPr>
-        <w:t>will be value() instead of execute() due not wanting to create an unnecessary method. The following classes will represent "concrete" strategies: DrawPoker, HEPoker, StudPoker and FiveStarPoker. This will eliminate having to instantiate and initialize each subclass of Poker individually. Polymorphism will dete</w:t>
-      </w:r>
-      <w:bookmarkStart w:id="8" w:name="_GoBack"/>
-      <w:bookmarkEnd w:id="8"/>
-      <w:r>
-        <w:rPr>
-          <w:rFonts w:ascii="Times New Roman" w:eastAsia="Times New Roman" w:hAnsi="Times New Roman" w:cs="Times New Roman"/>
-          <w:sz w:val="24"/>
-          <w:szCs w:val="24"/>
-        </w:rPr>
-        <w:t>rmine (at runtime) the correct strategy required.</w:t>
+        <w:t>will be value() instead of execute() due not wanting to create an unnecessary method. The following classes will represent "concrete" strategies: DrawPoker, HEPoker, StudPoker and FiveStarPoker. This will eliminate having to instantiate and initialize each subclass of Poker individually. Polymorphism will determine (at runtime) the correct strategy required.</w:t>
       </w:r>
     </w:p>
     <w:p>
@@ -15359,8 +15731,8 @@
     <w:p/>
     <w:p/>
     <w:p>
-      <w:bookmarkStart w:id="9" w:name="h.aosvap63xowr" w:colFirst="0" w:colLast="0"/>
-      <w:bookmarkEnd w:id="9"/>
+      <w:bookmarkStart w:id="10" w:name="h.aosvap63xowr" w:colFirst="0" w:colLast="0"/>
+      <w:bookmarkEnd w:id="10"/>
     </w:p>
     <w:sectPr>
       <w:pgSz w:w="11909" w:h="16834"/>
@@ -16351,7 +16723,7 @@
 </file>
 
 <file path=customXml/itemProps1.xml><?xml version="1.0" encoding="utf-8"?>
-<ds:datastoreItem xmlns:ds="http://schemas.openxmlformats.org/officeDocument/2006/customXml" ds:itemID="{87D14773-B444-4A24-A7A3-484E4BFE12FB}">
+<ds:datastoreItem xmlns:ds="http://schemas.openxmlformats.org/officeDocument/2006/customXml" ds:itemID="{8F6A30CD-7C14-4B9A-A5EF-9CCB2D00C1BB}">
   <ds:schemaRefs>
     <ds:schemaRef ds:uri="http://schemas.openxmlformats.org/officeDocument/2006/bibliography"/>
   </ds:schemaRefs>

</xml_diff>

<commit_message>
Adding M3 to the repo
</commit_message>
<xml_diff>
--- a/PokerEquityToolMilestone3.docx
+++ b/PokerEquityToolMilestone3.docx
@@ -621,8 +621,6 @@
                                   </w:rPr>
                                   <w:tab/>
                                 </w:r>
-                                <w:bookmarkStart w:id="0" w:name="_GoBack"/>
-                                <w:bookmarkEnd w:id="0"/>
                                 <w:r>
                                   <w:rPr>
                                     <w:rFonts w:ascii="Cambria" w:eastAsia="Cambria" w:hAnsi="Cambria" w:cs="Cambria"/>
@@ -1341,7 +1339,11 @@
               </mc:Choice>
               <mc:Fallback>
                 <w:pict>
-                  <v:shape w14:anchorId="29AADC09" id="Text Box 154" o:spid="_x0000_s1028" type="#_x0000_t202" style="position:absolute;margin-left:17.65pt;margin-top:339.65pt;width:453.35pt;height:218.05pt;z-index:251660289;visibility:visible;mso-wrap-style:square;mso-width-percent:0;mso-height-percent:0;mso-wrap-distance-left:9pt;mso-wrap-distance-top:0;mso-wrap-distance-right:9pt;mso-wrap-distance-bottom:0;mso-position-horizontal:absolute;mso-position-horizontal-relative:page;mso-position-vertical:absolute;mso-position-vertical-relative:page;mso-width-percent:0;mso-height-percent:0;mso-width-relative:page;mso-height-relative:page;v-text-anchor:bottom" o:gfxdata="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" filled="f" stroked="f" strokeweight=".5pt">
+                  <v:shapetype w14:anchorId="29AADC09" id="_x0000_t202" coordsize="21600,21600" o:spt="202" path="m,l,21600r21600,l21600,xe">
+                    <v:stroke joinstyle="miter"/>
+                    <v:path gradientshapeok="t" o:connecttype="rect"/>
+                  </v:shapetype>
+                  <v:shape id="Text Box 154" o:spid="_x0000_s1028" type="#_x0000_t202" style="position:absolute;margin-left:17.65pt;margin-top:339.65pt;width:453.35pt;height:218.05pt;z-index:251660289;visibility:visible;mso-wrap-style:square;mso-width-percent:0;mso-height-percent:0;mso-wrap-distance-left:9pt;mso-wrap-distance-top:0;mso-wrap-distance-right:9pt;mso-wrap-distance-bottom:0;mso-position-horizontal:absolute;mso-position-horizontal-relative:page;mso-position-vertical:absolute;mso-position-vertical-relative:page;mso-width-percent:0;mso-height-percent:0;mso-width-relative:page;mso-height-relative:page;v-text-anchor:bottom" o:gfxdata="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" filled="f" stroked="f" strokeweight=".5pt">
                     <v:textbox inset="126pt,0,54pt,0">
                       <w:txbxContent>
                         <w:p>
@@ -1366,6 +1368,7 @@
                               <w:dataBinding w:prefixMappings="xmlns:ns0='http://purl.org/dc/elements/1.1/' xmlns:ns1='http://schemas.openxmlformats.org/package/2006/metadata/core-properties' " w:xpath="/ns1:coreProperties[1]/ns0:title[1]" w:storeItemID="{6C3C8BC8-F283-45AE-878A-BAB7291924A1}"/>
                               <w:text w:multiLine="1"/>
                             </w:sdtPr>
+                            <w:sdtEndPr/>
                             <w:sdtContent>
                               <w:r>
                                 <w:rPr>
@@ -1575,8 +1578,8 @@
         <w:spacing w:before="480"/>
         <w:contextualSpacing w:val="0"/>
       </w:pPr>
-      <w:bookmarkStart w:id="2" w:name="h.whaz9kykkuzg" w:colFirst="0" w:colLast="0"/>
-      <w:bookmarkEnd w:id="2"/>
+      <w:bookmarkStart w:id="0" w:name="h.whaz9kykkuzg" w:colFirst="0" w:colLast="0"/>
+      <w:bookmarkEnd w:id="0"/>
     </w:p>
     <w:p>
       <w:pPr>
@@ -1586,8 +1589,8 @@
         <w:spacing w:before="480"/>
         <w:contextualSpacing w:val="0"/>
       </w:pPr>
-      <w:bookmarkStart w:id="3" w:name="h.2k41xpgikrng" w:colFirst="0" w:colLast="0"/>
-      <w:bookmarkEnd w:id="3"/>
+      <w:bookmarkStart w:id="1" w:name="h.2k41xpgikrng" w:colFirst="0" w:colLast="0"/>
+      <w:bookmarkEnd w:id="1"/>
     </w:p>
     <w:p>
       <w:pPr>
@@ -1598,8 +1601,8 @@
         <w:contextualSpacing w:val="0"/>
         <w:jc w:val="center"/>
       </w:pPr>
-      <w:bookmarkStart w:id="4" w:name="h.sl37v8krt4kk" w:colFirst="0" w:colLast="0"/>
-      <w:bookmarkEnd w:id="4"/>
+      <w:bookmarkStart w:id="2" w:name="h.sl37v8krt4kk" w:colFirst="0" w:colLast="0"/>
+      <w:bookmarkEnd w:id="2"/>
     </w:p>
     <w:p>
       <w:pPr>
@@ -1610,8 +1613,8 @@
         <w:contextualSpacing w:val="0"/>
         <w:jc w:val="center"/>
       </w:pPr>
-      <w:bookmarkStart w:id="5" w:name="h.jqauufxg3hjw" w:colFirst="0" w:colLast="0"/>
-      <w:bookmarkEnd w:id="5"/>
+      <w:bookmarkStart w:id="3" w:name="h.jqauufxg3hjw" w:colFirst="0" w:colLast="0"/>
+      <w:bookmarkEnd w:id="3"/>
     </w:p>
     <w:p>
       <w:pPr>
@@ -1629,8 +1632,8 @@
           <w:docGrid w:linePitch="299"/>
         </w:sectPr>
       </w:pPr>
-      <w:bookmarkStart w:id="6" w:name="h.2bzqeywwg1ae" w:colFirst="0" w:colLast="0"/>
-      <w:bookmarkEnd w:id="6"/>
+      <w:bookmarkStart w:id="4" w:name="h.2bzqeywwg1ae" w:colFirst="0" w:colLast="0"/>
+      <w:bookmarkEnd w:id="4"/>
       <w:r>
         <w:rPr>
           <w:b/>
@@ -1707,8 +1710,8 @@
           <w:szCs w:val="24"/>
         </w:rPr>
       </w:pPr>
-      <w:bookmarkStart w:id="7" w:name="h.opfjh7219wv2" w:colFirst="0" w:colLast="0"/>
-      <w:bookmarkEnd w:id="7"/>
+      <w:bookmarkStart w:id="5" w:name="h.opfjh7219wv2" w:colFirst="0" w:colLast="0"/>
+      <w:bookmarkEnd w:id="5"/>
       <w:r>
         <w:rPr>
           <w:noProof/>
@@ -13390,8 +13393,8 @@
         <w:spacing w:before="480"/>
         <w:contextualSpacing w:val="0"/>
       </w:pPr>
-      <w:bookmarkStart w:id="8" w:name="h.cxbijrz3tmlt" w:colFirst="0" w:colLast="0"/>
-      <w:bookmarkEnd w:id="8"/>
+      <w:bookmarkStart w:id="6" w:name="h.cxbijrz3tmlt" w:colFirst="0" w:colLast="0"/>
+      <w:bookmarkEnd w:id="6"/>
       <w:r>
         <w:rPr>
           <w:b/>
@@ -14388,8 +14391,8 @@
           <w:szCs w:val="24"/>
         </w:rPr>
       </w:pPr>
-      <w:bookmarkStart w:id="9" w:name="h.wlek5sur7yjt" w:colFirst="0" w:colLast="0"/>
-      <w:bookmarkEnd w:id="9"/>
+      <w:bookmarkStart w:id="7" w:name="h.wlek5sur7yjt" w:colFirst="0" w:colLast="0"/>
+      <w:bookmarkEnd w:id="7"/>
       <w:r>
         <w:rPr>
           <w:rFonts w:ascii="Times New Roman" w:hAnsi="Times New Roman" w:cs="Times New Roman"/>
@@ -15731,8 +15734,8 @@
     <w:p/>
     <w:p/>
     <w:p>
-      <w:bookmarkStart w:id="10" w:name="h.aosvap63xowr" w:colFirst="0" w:colLast="0"/>
-      <w:bookmarkEnd w:id="10"/>
+      <w:bookmarkStart w:id="8" w:name="h.aosvap63xowr" w:colFirst="0" w:colLast="0"/>
+      <w:bookmarkEnd w:id="8"/>
     </w:p>
     <w:sectPr>
       <w:pgSz w:w="11909" w:h="16834"/>
@@ -16723,7 +16726,7 @@
 </file>
 
 <file path=customXml/itemProps1.xml><?xml version="1.0" encoding="utf-8"?>
-<ds:datastoreItem xmlns:ds="http://schemas.openxmlformats.org/officeDocument/2006/customXml" ds:itemID="{8F6A30CD-7C14-4B9A-A5EF-9CCB2D00C1BB}">
+<ds:datastoreItem xmlns:ds="http://schemas.openxmlformats.org/officeDocument/2006/customXml" ds:itemID="{2C2BD3E5-F112-48F6-A491-96653499006E}">
   <ds:schemaRefs>
     <ds:schemaRef ds:uri="http://schemas.openxmlformats.org/officeDocument/2006/bibliography"/>
   </ds:schemaRefs>

</xml_diff>